<commit_message>
Time to start working
New idea, last one wasn't really suited for DM analysis. New idea deriving association rules from dataset with numerical variables
</commit_message>
<xml_diff>
--- a/documents/Second Draft.docx
+++ b/documents/Second Draft.docx
@@ -160,8 +160,153 @@
         </w:rPr>
         <w:t xml:space="preserve"> </w:t>
       </w:r>
+    </w:p>
+    <w:p>
+      <w:pPr>
+        <w:rPr>
+          <w:rFonts w:ascii="Georgia" w:hAnsi="Georgia"/>
+          <w:b/>
+          <w:sz w:val="24"/>
+          <w:szCs w:val="28"/>
+        </w:rPr>
+      </w:pPr>
+      <w:r>
+        <w:rPr>
+          <w:rFonts w:ascii="Georgia" w:hAnsi="Georgia"/>
+          <w:b/>
+          <w:sz w:val="24"/>
+          <w:szCs w:val="28"/>
+        </w:rPr>
+        <w:t>Methods</w:t>
+      </w:r>
+    </w:p>
+    <w:p>
+      <w:pPr>
+        <w:rPr>
+          <w:rFonts w:ascii="Georgia" w:hAnsi="Georgia"/>
+          <w:sz w:val="24"/>
+          <w:szCs w:val="28"/>
+        </w:rPr>
+      </w:pPr>
+      <w:r>
+        <w:rPr>
+          <w:rFonts w:ascii="Georgia" w:hAnsi="Georgia"/>
+          <w:sz w:val="24"/>
+          <w:szCs w:val="28"/>
+        </w:rPr>
+        <w:t>To be used as parameters, datasets on cost of living, population density, and light pollution (current list, more will be added soon) were gathered from</w:t>
+      </w:r>
+      <w:r>
+        <w:rPr>
+          <w:rFonts w:ascii="Georgia" w:hAnsi="Georgia"/>
+          <w:sz w:val="24"/>
+          <w:szCs w:val="28"/>
+        </w:rPr>
+        <w:t xml:space="preserve"> … (not a finished sentence)</w:t>
+      </w:r>
+    </w:p>
+    <w:p>
+      <w:pPr>
+        <w:rPr>
+          <w:rFonts w:ascii="Georgia" w:hAnsi="Georgia"/>
+          <w:sz w:val="24"/>
+          <w:szCs w:val="28"/>
+        </w:rPr>
+      </w:pPr>
+      <w:r>
+        <w:rPr>
+          <w:rFonts w:ascii="Georgia" w:hAnsi="Georgia"/>
+          <w:sz w:val="24"/>
+          <w:szCs w:val="28"/>
+        </w:rPr>
+        <w:t>Since datasets for this study aren’t that big – in most cases couple hundreds of countries, they were manually cleaned from any unnecessary data and checked for having the same number of countries and that the countries are the same.</w:t>
+      </w:r>
+    </w:p>
+    <w:p>
+      <w:pPr>
+        <w:rPr>
+          <w:rFonts w:ascii="Georgia" w:hAnsi="Georgia"/>
+          <w:sz w:val="24"/>
+          <w:szCs w:val="28"/>
+        </w:rPr>
+      </w:pPr>
+      <w:r>
+        <w:rPr>
+          <w:rFonts w:ascii="Georgia" w:hAnsi="Georgia"/>
+          <w:sz w:val="24"/>
+          <w:szCs w:val="28"/>
+        </w:rPr>
+        <w:t xml:space="preserve">To make my system work, necessary parameters will be chosen by system’s user in the beginning and acceptable value ranges will be chosen to create a custom(personalized) decision tree to help with categorizing our data into “good” and “bad”. </w:t>
+      </w:r>
+    </w:p>
+    <w:p>
+      <w:pPr>
+        <w:rPr>
+          <w:rFonts w:ascii="Georgia" w:hAnsi="Georgia"/>
+          <w:sz w:val="24"/>
+          <w:szCs w:val="28"/>
+        </w:rPr>
+      </w:pPr>
+      <w:r>
+        <w:rPr>
+          <w:rFonts w:ascii="Georgia" w:hAnsi="Georgia"/>
+          <w:sz w:val="24"/>
+          <w:szCs w:val="28"/>
+        </w:rPr>
+        <w:t>To further refine our results, two separate systems will be used – priority list and k-means clustering algorithm. When user will select the parameters for their research, the user will be prompted to assign a priority to each of the parameters they chose. It will allow to favor certain parameter</w:t>
+      </w:r>
+      <w:r>
+        <w:rPr>
+          <w:rFonts w:ascii="Georgia" w:hAnsi="Georgia"/>
+          <w:sz w:val="24"/>
+          <w:szCs w:val="28"/>
+        </w:rPr>
+        <w:t xml:space="preserve">s compared to others when time comes to calculate countries “priority points”, which will calculate a value for each of the countries based on priorities set for different parameters, thus allowing to rank countries from “best” to “worst” in their respective categories (“good” or “bad”). </w:t>
+      </w:r>
+    </w:p>
+    <w:p>
+      <w:pPr>
+        <w:rPr>
+          <w:rFonts w:ascii="Georgia" w:hAnsi="Georgia"/>
+          <w:sz w:val="24"/>
+          <w:szCs w:val="28"/>
+        </w:rPr>
+      </w:pPr>
+      <w:r>
+        <w:rPr>
+          <w:rFonts w:ascii="Georgia" w:hAnsi="Georgia"/>
+          <w:sz w:val="24"/>
+          <w:szCs w:val="28"/>
+        </w:rPr>
+        <w:t>To categorize countries in a vaguer way, excluding the priorities of the parameters, k-means clustering will be used to categorize countries in three distinct groups: “best fit”, “medium fit”, “worst fit”. This will create more of the sugg</w:t>
+      </w:r>
       <w:bookmarkStart w:id="0" w:name="_GoBack"/>
       <w:bookmarkEnd w:id="0"/>
+      <w:r>
+        <w:rPr>
+          <w:rFonts w:ascii="Georgia" w:hAnsi="Georgia"/>
+          <w:sz w:val="24"/>
+          <w:szCs w:val="28"/>
+        </w:rPr>
+        <w:t xml:space="preserve">estive categories for people to observe. For example: let’s take our theoretical “good” group of countries and run it through k-means algorithm; this will yield </w:t>
+      </w:r>
+      <w:r>
+        <w:rPr>
+          <w:rFonts w:ascii="Georgia" w:hAnsi="Georgia"/>
+          <w:sz w:val="24"/>
+          <w:szCs w:val="28"/>
+        </w:rPr>
+        <w:t>three subgroups of “best fit”, “medium fit”, and “worst fit” countries from our master-group “good countries”.</w:t>
+      </w:r>
+    </w:p>
+    <w:p>
+      <w:pPr>
+        <w:rPr>
+          <w:rFonts w:ascii="Georgia" w:hAnsi="Georgia"/>
+          <w:sz w:val="24"/>
+          <w:szCs w:val="28"/>
+        </w:rPr>
+      </w:pPr>
     </w:p>
     <w:p>
       <w:pPr>
@@ -179,127 +324,27 @@
           <w:sz w:val="24"/>
           <w:szCs w:val="28"/>
         </w:rPr>
-        <w:t>Methods</w:t>
-      </w:r>
-    </w:p>
-    <w:p>
-      <w:pPr>
-        <w:rPr>
-          <w:rFonts w:ascii="Georgia" w:hAnsi="Georgia"/>
-          <w:sz w:val="24"/>
-          <w:szCs w:val="28"/>
-        </w:rPr>
-      </w:pPr>
-      <w:r>
-        <w:rPr>
-          <w:rFonts w:ascii="Georgia" w:hAnsi="Georgia"/>
-          <w:sz w:val="24"/>
-          <w:szCs w:val="28"/>
-        </w:rPr>
-        <w:t>To be used as parameters, datasets on cost of living, population density, and light pollution (current list, more will be added soon) were gathered from ___________.</w:t>
-      </w:r>
-    </w:p>
-    <w:p>
-      <w:pPr>
-        <w:rPr>
-          <w:rFonts w:ascii="Georgia" w:hAnsi="Georgia"/>
-          <w:sz w:val="24"/>
-          <w:szCs w:val="28"/>
-        </w:rPr>
-      </w:pPr>
-      <w:r>
-        <w:rPr>
-          <w:rFonts w:ascii="Georgia" w:hAnsi="Georgia"/>
-          <w:sz w:val="24"/>
-          <w:szCs w:val="28"/>
-        </w:rPr>
-        <w:t>Since datasets for this study aren’t that big – in most cases couple hundreds of countries, they were manually cleaned from any unnecessary data and checked for having the same number of countries and that the countries are the same.</w:t>
-      </w:r>
-    </w:p>
-    <w:p>
-      <w:pPr>
-        <w:rPr>
-          <w:rFonts w:ascii="Georgia" w:hAnsi="Georgia"/>
-          <w:sz w:val="24"/>
-          <w:szCs w:val="28"/>
-        </w:rPr>
-      </w:pPr>
-      <w:r>
-        <w:rPr>
-          <w:rFonts w:ascii="Georgia" w:hAnsi="Georgia"/>
-          <w:sz w:val="24"/>
-          <w:szCs w:val="28"/>
-        </w:rPr>
-        <w:t xml:space="preserve">To make my system work, necessary parameters will be chosen by system’s user in the beginning and acceptable value ranges will be chosen to create a custom(personalized) decision tree to help with categorizing our data into “good” and “bad”. </w:t>
-      </w:r>
-    </w:p>
-    <w:p>
-      <w:pPr>
-        <w:rPr>
-          <w:rFonts w:ascii="Georgia" w:hAnsi="Georgia"/>
-          <w:sz w:val="24"/>
-          <w:szCs w:val="28"/>
-        </w:rPr>
-      </w:pPr>
-      <w:r>
-        <w:rPr>
-          <w:rFonts w:ascii="Georgia" w:hAnsi="Georgia"/>
-          <w:sz w:val="24"/>
-          <w:szCs w:val="28"/>
-        </w:rPr>
-        <w:t>To further refine our results, two separate systems will be used – priority list and k-means clustering algorithm. When user will select the parameters for their research, the user will be prompted to assign a priority to each of the parameters they chose. It will allow to favor certain parameter</w:t>
-      </w:r>
-      <w:r>
-        <w:rPr>
-          <w:rFonts w:ascii="Georgia" w:hAnsi="Georgia"/>
-          <w:sz w:val="24"/>
-          <w:szCs w:val="28"/>
-        </w:rPr>
-        <w:t xml:space="preserve">s compared to others when time comes to calculate countries “priority points”, which will calculate a value for each of the countries based on priorities set for different parameters, thus allowing to rank countries from “best” to “worst” in their respective categories (“good” or “bad”). </w:t>
-      </w:r>
-    </w:p>
-    <w:p>
-      <w:pPr>
-        <w:rPr>
-          <w:rFonts w:ascii="Georgia" w:hAnsi="Georgia"/>
-          <w:sz w:val="24"/>
-          <w:szCs w:val="28"/>
-        </w:rPr>
-      </w:pPr>
-      <w:r>
-        <w:rPr>
-          <w:rFonts w:ascii="Georgia" w:hAnsi="Georgia"/>
-          <w:sz w:val="24"/>
-          <w:szCs w:val="28"/>
-        </w:rPr>
-        <w:t xml:space="preserve">To categorize countries in a vaguer way, excluding the priorities of the parameters, k-means clustering will be used to categorize countries in three distinct groups: “best fit”, “medium fit”, “worst fit”. This will create more of the suggestive categories for people to observe. For example: let’s take our theoretical “good” group of countries and run it through k-means algorithm; this will yield </w:t>
-      </w:r>
-      <w:r>
-        <w:rPr>
-          <w:rFonts w:ascii="Georgia" w:hAnsi="Georgia"/>
-          <w:sz w:val="24"/>
-          <w:szCs w:val="28"/>
-        </w:rPr>
-        <w:t>three subgroups of “best fit”, “medium fit”, and “worst fit” countries from our master-group “good countries”.</w:t>
-      </w:r>
-    </w:p>
-    <w:p>
-      <w:pPr>
-        <w:rPr>
-          <w:rFonts w:ascii="Georgia" w:hAnsi="Georgia"/>
-          <w:sz w:val="24"/>
-          <w:szCs w:val="28"/>
-        </w:rPr>
-      </w:pPr>
-    </w:p>
-    <w:p>
-      <w:pPr>
-        <w:rPr>
-          <w:rFonts w:ascii="Georgia" w:hAnsi="Georgia"/>
-          <w:sz w:val="24"/>
-          <w:szCs w:val="28"/>
-        </w:rPr>
-      </w:pPr>
+        <w:t>Results</w:t>
+      </w:r>
+    </w:p>
+    <w:p>
+      <w:pPr>
+        <w:rPr>
+          <w:rFonts w:ascii="Georgia" w:hAnsi="Georgia"/>
+          <w:b/>
+          <w:sz w:val="24"/>
+          <w:szCs w:val="28"/>
+        </w:rPr>
+      </w:pPr>
+      <w:r>
+        <w:rPr>
+          <w:rFonts w:ascii="Georgia" w:hAnsi="Georgia"/>
+          <w:b/>
+          <w:sz w:val="24"/>
+          <w:szCs w:val="28"/>
+        </w:rPr>
+        <w:t>Discussion</w:t>
+      </w:r>
     </w:p>
     <w:p>
       <w:pPr>

</xml_diff>